<commit_message>
adding updated script examples
</commit_message>
<xml_diff>
--- a/SQL_scripts3_4.docx
+++ b/SQL_scripts3_4.docx
@@ -291,6 +291,2541 @@
         <w:t>DESC;</w:t>
       </w:r>
       <w:proofErr w:type="gramEnd"/>
+    </w:p>
+    <w:p/>
+    <w:p>
+      <w:r>
+        <w:t>SELECT department, ('Clothing' IN (department))</w:t>
+      </w:r>
+    </w:p>
+    <w:p>
+      <w:r>
+        <w:t xml:space="preserve">FROM </w:t>
+      </w:r>
+      <w:proofErr w:type="gramStart"/>
+      <w:r>
+        <w:t>employees;</w:t>
+      </w:r>
+      <w:proofErr w:type="gramEnd"/>
+    </w:p>
+    <w:p/>
+    <w:p>
+      <w:r>
+        <w:t>SELECT department, (department LIKE '%</w:t>
+      </w:r>
+      <w:proofErr w:type="spellStart"/>
+      <w:r>
+        <w:t>oth</w:t>
+      </w:r>
+      <w:proofErr w:type="spellEnd"/>
+      <w:r>
+        <w:t>%')</w:t>
+      </w:r>
+    </w:p>
+    <w:p>
+      <w:r>
+        <w:t xml:space="preserve">FROM </w:t>
+      </w:r>
+      <w:proofErr w:type="gramStart"/>
+      <w:r>
+        <w:t>employees;</w:t>
+      </w:r>
+      <w:proofErr w:type="gramEnd"/>
+    </w:p>
+    <w:p/>
+    <w:p>
+      <w:r>
+        <w:t xml:space="preserve">SELECT </w:t>
+      </w:r>
+      <w:proofErr w:type="gramStart"/>
+      <w:r>
+        <w:t>LENGTH(</w:t>
+      </w:r>
+      <w:proofErr w:type="gramEnd"/>
+      <w:r>
+        <w:t>department), (department LIKE '%</w:t>
+      </w:r>
+      <w:proofErr w:type="spellStart"/>
+      <w:r>
+        <w:t>oth</w:t>
+      </w:r>
+      <w:proofErr w:type="spellEnd"/>
+      <w:r>
+        <w:t>%')</w:t>
+      </w:r>
+    </w:p>
+    <w:p>
+      <w:r>
+        <w:t xml:space="preserve">FROM </w:t>
+      </w:r>
+      <w:proofErr w:type="gramStart"/>
+      <w:r>
+        <w:t>employees;</w:t>
+      </w:r>
+      <w:proofErr w:type="gramEnd"/>
+    </w:p>
+    <w:p/>
+    <w:p/>
+    <w:p>
+      <w:r>
+        <w:t>--extract substrings</w:t>
+      </w:r>
+    </w:p>
+    <w:p>
+      <w:r>
+        <w:t xml:space="preserve">SELECT 'This is test data' </w:t>
+      </w:r>
+      <w:proofErr w:type="spellStart"/>
+      <w:r>
+        <w:t>test_</w:t>
+      </w:r>
+      <w:proofErr w:type="gramStart"/>
+      <w:r>
+        <w:t>data</w:t>
+      </w:r>
+      <w:proofErr w:type="spellEnd"/>
+      <w:r>
+        <w:t>;</w:t>
+      </w:r>
+      <w:proofErr w:type="gramEnd"/>
+    </w:p>
+    <w:p/>
+    <w:p>
+      <w:r>
+        <w:t xml:space="preserve">SELECT </w:t>
+      </w:r>
+      <w:proofErr w:type="gramStart"/>
+      <w:r>
+        <w:t>SUBSTRING(</w:t>
+      </w:r>
+      <w:proofErr w:type="gramEnd"/>
+      <w:r>
+        <w:t xml:space="preserve">'This is test data' FROM 1 FOR 7) </w:t>
+      </w:r>
+      <w:proofErr w:type="spellStart"/>
+      <w:r>
+        <w:t>sub_string</w:t>
+      </w:r>
+      <w:proofErr w:type="spellEnd"/>
+      <w:r>
+        <w:t>;</w:t>
+      </w:r>
+    </w:p>
+    <w:p/>
+    <w:p>
+      <w:r>
+        <w:t xml:space="preserve">--use replace function to rename, </w:t>
+      </w:r>
+      <w:proofErr w:type="spellStart"/>
+      <w:r>
+        <w:t>etc</w:t>
+      </w:r>
+      <w:proofErr w:type="spellEnd"/>
+      <w:r>
+        <w:t xml:space="preserve"> strings</w:t>
+      </w:r>
+    </w:p>
+    <w:p>
+      <w:r>
+        <w:t xml:space="preserve">SELECT department, </w:t>
+      </w:r>
+      <w:proofErr w:type="gramStart"/>
+      <w:r>
+        <w:t>REPLACE(</w:t>
+      </w:r>
+      <w:proofErr w:type="gramEnd"/>
+      <w:r>
+        <w:t xml:space="preserve">department, 'Clothing', 'Costumes') </w:t>
+      </w:r>
+      <w:proofErr w:type="spellStart"/>
+      <w:r>
+        <w:t>modified_Data</w:t>
+      </w:r>
+      <w:proofErr w:type="spellEnd"/>
+    </w:p>
+    <w:p>
+      <w:r>
+        <w:lastRenderedPageBreak/>
+        <w:t xml:space="preserve">FROM </w:t>
+      </w:r>
+      <w:proofErr w:type="gramStart"/>
+      <w:r>
+        <w:t>departments;</w:t>
+      </w:r>
+      <w:proofErr w:type="gramEnd"/>
+    </w:p>
+    <w:p/>
+    <w:p>
+      <w:r>
+        <w:t xml:space="preserve">--new column and </w:t>
+      </w:r>
+      <w:proofErr w:type="spellStart"/>
+      <w:r>
+        <w:t>concat</w:t>
+      </w:r>
+      <w:proofErr w:type="spellEnd"/>
+    </w:p>
+    <w:p>
+      <w:r>
+        <w:t xml:space="preserve">SELECT department, </w:t>
+      </w:r>
+    </w:p>
+    <w:p>
+      <w:proofErr w:type="gramStart"/>
+      <w:r>
+        <w:t>REPLACE(</w:t>
+      </w:r>
+      <w:proofErr w:type="gramEnd"/>
+      <w:r>
+        <w:t xml:space="preserve">department, 'Clothing', 'Costumes') </w:t>
+      </w:r>
+      <w:proofErr w:type="spellStart"/>
+      <w:r>
+        <w:t>modified_name</w:t>
+      </w:r>
+      <w:proofErr w:type="spellEnd"/>
+      <w:r>
+        <w:t>,</w:t>
+      </w:r>
+    </w:p>
+    <w:p>
+      <w:r>
+        <w:t>department || ' department' AS "Complete Department Name"</w:t>
+      </w:r>
+    </w:p>
+    <w:p>
+      <w:r>
+        <w:t xml:space="preserve">FROM </w:t>
+      </w:r>
+      <w:proofErr w:type="gramStart"/>
+      <w:r>
+        <w:t>departments;</w:t>
+      </w:r>
+      <w:proofErr w:type="gramEnd"/>
+    </w:p>
+    <w:p/>
+    <w:p>
+      <w:r>
+        <w:t>--use POSITION keyword to locate where a char occurs</w:t>
+      </w:r>
+    </w:p>
+    <w:p>
+      <w:r>
+        <w:t xml:space="preserve">SELECT </w:t>
+      </w:r>
+      <w:proofErr w:type="gramStart"/>
+      <w:r>
+        <w:t>POSITION(</w:t>
+      </w:r>
+      <w:proofErr w:type="gramEnd"/>
+      <w:r>
+        <w:t>'@' IN email)</w:t>
+      </w:r>
+    </w:p>
+    <w:p>
+      <w:r>
+        <w:t xml:space="preserve">FROM employees </w:t>
+      </w:r>
+    </w:p>
+    <w:p>
+      <w:r>
+        <w:t>WHERE salary&gt;</w:t>
+      </w:r>
+      <w:proofErr w:type="gramStart"/>
+      <w:r>
+        <w:t>115000;</w:t>
+      </w:r>
+      <w:proofErr w:type="gramEnd"/>
+    </w:p>
+    <w:p/>
+    <w:p>
+      <w:r>
+        <w:t>--Getting information from Strings</w:t>
+      </w:r>
+    </w:p>
+    <w:p>
+      <w:r>
+        <w:t xml:space="preserve">SELECT email, </w:t>
+      </w:r>
+      <w:proofErr w:type="gramStart"/>
+      <w:r>
+        <w:t>SUBSTRING(</w:t>
+      </w:r>
+      <w:proofErr w:type="gramEnd"/>
+      <w:r>
+        <w:t xml:space="preserve">email, POSITION('@' IN email)+1) </w:t>
+      </w:r>
+      <w:proofErr w:type="spellStart"/>
+      <w:r>
+        <w:t>formatted_text</w:t>
+      </w:r>
+      <w:proofErr w:type="spellEnd"/>
+    </w:p>
+    <w:p>
+      <w:r>
+        <w:t xml:space="preserve">FROM </w:t>
+      </w:r>
+      <w:proofErr w:type="gramStart"/>
+      <w:r>
+        <w:t>employees;</w:t>
+      </w:r>
+      <w:proofErr w:type="gramEnd"/>
+    </w:p>
+    <w:p/>
+    <w:p>
+      <w:r>
+        <w:t>--coalesce fills a null cell</w:t>
+      </w:r>
+    </w:p>
+    <w:p>
+      <w:r>
+        <w:t xml:space="preserve">SELECT </w:t>
+      </w:r>
+      <w:proofErr w:type="gramStart"/>
+      <w:r>
+        <w:t>COALESCE(</w:t>
+      </w:r>
+      <w:proofErr w:type="gramEnd"/>
+      <w:r>
+        <w:t>email, 'NO EMAIL') as email</w:t>
+      </w:r>
+    </w:p>
+    <w:p>
+      <w:r>
+        <w:t xml:space="preserve">FROM </w:t>
+      </w:r>
+      <w:proofErr w:type="gramStart"/>
+      <w:r>
+        <w:t>employees;</w:t>
+      </w:r>
+      <w:proofErr w:type="gramEnd"/>
+    </w:p>
+    <w:p/>
+    <w:p>
+      <w:r>
+        <w:t xml:space="preserve">-- Grouping/Aggregate functions: </w:t>
+      </w:r>
+      <w:proofErr w:type="spellStart"/>
+      <w:r>
+        <w:t>not</w:t>
+      </w:r>
+      <w:proofErr w:type="spellEnd"/>
+      <w:r>
+        <w:t xml:space="preserve"> single row</w:t>
+      </w:r>
+    </w:p>
+    <w:p>
+      <w:r>
+        <w:t xml:space="preserve">SELECT </w:t>
+      </w:r>
+      <w:proofErr w:type="gramStart"/>
+      <w:r>
+        <w:t>MAX(</w:t>
+      </w:r>
+      <w:proofErr w:type="gramEnd"/>
+      <w:r>
+        <w:t>salary)</w:t>
+      </w:r>
+    </w:p>
+    <w:p>
+      <w:r>
+        <w:t xml:space="preserve">FROM </w:t>
+      </w:r>
+      <w:proofErr w:type="gramStart"/>
+      <w:r>
+        <w:t>employees;</w:t>
+      </w:r>
+      <w:proofErr w:type="gramEnd"/>
+    </w:p>
+    <w:p/>
+    <w:p>
+      <w:r>
+        <w:t xml:space="preserve">SELECT </w:t>
+      </w:r>
+      <w:proofErr w:type="gramStart"/>
+      <w:r>
+        <w:t>MIN(</w:t>
+      </w:r>
+      <w:proofErr w:type="gramEnd"/>
+      <w:r>
+        <w:t>salary)</w:t>
+      </w:r>
+    </w:p>
+    <w:p>
+      <w:r>
+        <w:t xml:space="preserve">FROM </w:t>
+      </w:r>
+      <w:proofErr w:type="gramStart"/>
+      <w:r>
+        <w:t>employees;</w:t>
+      </w:r>
+      <w:proofErr w:type="gramEnd"/>
+    </w:p>
+    <w:p/>
+    <w:p>
+      <w:r>
+        <w:t xml:space="preserve">SELECT </w:t>
+      </w:r>
+      <w:proofErr w:type="gramStart"/>
+      <w:r>
+        <w:t>AVG(</w:t>
+      </w:r>
+      <w:proofErr w:type="gramEnd"/>
+      <w:r>
+        <w:t>salary)</w:t>
+      </w:r>
+    </w:p>
+    <w:p>
+      <w:r>
+        <w:t xml:space="preserve">FROM </w:t>
+      </w:r>
+      <w:proofErr w:type="gramStart"/>
+      <w:r>
+        <w:t>employees;</w:t>
+      </w:r>
+      <w:proofErr w:type="gramEnd"/>
+    </w:p>
+    <w:p/>
+    <w:p>
+      <w:r>
+        <w:t>SELECT ROUND(</w:t>
+      </w:r>
+      <w:proofErr w:type="gramStart"/>
+      <w:r>
+        <w:t>AVG(</w:t>
+      </w:r>
+      <w:proofErr w:type="gramEnd"/>
+      <w:r>
+        <w:t>salary))</w:t>
+      </w:r>
+    </w:p>
+    <w:p>
+      <w:r>
+        <w:t xml:space="preserve">FROM </w:t>
+      </w:r>
+      <w:proofErr w:type="gramStart"/>
+      <w:r>
+        <w:t>employees;</w:t>
+      </w:r>
+      <w:proofErr w:type="gramEnd"/>
+    </w:p>
+    <w:p/>
+    <w:p>
+      <w:proofErr w:type="spellStart"/>
+      <w:r>
+        <w:t>SELECt</w:t>
+      </w:r>
+      <w:proofErr w:type="spellEnd"/>
+      <w:r>
+        <w:t xml:space="preserve"> </w:t>
+      </w:r>
+      <w:proofErr w:type="gramStart"/>
+      <w:r>
+        <w:t>COUNT(</w:t>
+      </w:r>
+      <w:proofErr w:type="spellStart"/>
+      <w:proofErr w:type="gramEnd"/>
+      <w:r>
+        <w:t>employee_id</w:t>
+      </w:r>
+      <w:proofErr w:type="spellEnd"/>
+      <w:r>
+        <w:t>) -- primary key should return number of entries</w:t>
+      </w:r>
+    </w:p>
+    <w:p>
+      <w:r>
+        <w:t xml:space="preserve">FROM </w:t>
+      </w:r>
+      <w:proofErr w:type="gramStart"/>
+      <w:r>
+        <w:t>employees;</w:t>
+      </w:r>
+      <w:proofErr w:type="gramEnd"/>
+    </w:p>
+    <w:p/>
+    <w:p>
+      <w:r>
+        <w:t xml:space="preserve">SELECT </w:t>
+      </w:r>
+      <w:proofErr w:type="gramStart"/>
+      <w:r>
+        <w:t>COUNT(</w:t>
+      </w:r>
+      <w:proofErr w:type="gramEnd"/>
+      <w:r>
+        <w:t>email)</w:t>
+      </w:r>
+    </w:p>
+    <w:p>
+      <w:r>
+        <w:t xml:space="preserve">FROM </w:t>
+      </w:r>
+      <w:proofErr w:type="gramStart"/>
+      <w:r>
+        <w:t>employees;</w:t>
+      </w:r>
+      <w:proofErr w:type="gramEnd"/>
+    </w:p>
+    <w:p/>
+    <w:p>
+      <w:r>
+        <w:t xml:space="preserve">SELECT </w:t>
+      </w:r>
+      <w:proofErr w:type="gramStart"/>
+      <w:r>
+        <w:t>SUM(</w:t>
+      </w:r>
+      <w:proofErr w:type="gramEnd"/>
+      <w:r>
+        <w:t>salary)</w:t>
+      </w:r>
+    </w:p>
+    <w:p>
+      <w:r>
+        <w:t>FROM employees</w:t>
+      </w:r>
+    </w:p>
+    <w:p>
+      <w:r>
+        <w:t>WHERE department = 'Clothing</w:t>
+      </w:r>
+      <w:proofErr w:type="gramStart"/>
+      <w:r>
+        <w:t>';</w:t>
+      </w:r>
+      <w:proofErr w:type="gramEnd"/>
+    </w:p>
+    <w:p/>
+    <w:p>
+      <w:r>
+        <w:lastRenderedPageBreak/>
+        <w:t xml:space="preserve">-- Practice </w:t>
+      </w:r>
+      <w:r>
+        <w:t xml:space="preserve">challenges </w:t>
+      </w:r>
+      <w:r>
+        <w:t>with functions</w:t>
+      </w:r>
+    </w:p>
+    <w:p>
+      <w:r>
+        <w:t xml:space="preserve">SELECT </w:t>
+      </w:r>
+      <w:proofErr w:type="spellStart"/>
+      <w:r>
+        <w:t>last_name</w:t>
+      </w:r>
+      <w:proofErr w:type="spellEnd"/>
+      <w:r>
+        <w:t xml:space="preserve"> ||' works in the '||department||' department'</w:t>
+      </w:r>
+    </w:p>
+    <w:p>
+      <w:r>
+        <w:t xml:space="preserve">FROM </w:t>
+      </w:r>
+      <w:proofErr w:type="gramStart"/>
+      <w:r>
+        <w:t>professors;</w:t>
+      </w:r>
+      <w:proofErr w:type="gramEnd"/>
+    </w:p>
+    <w:p/>
+    <w:p>
+      <w:r>
+        <w:t>SELECT 'It is '||(salary&gt;</w:t>
+      </w:r>
+      <w:proofErr w:type="gramStart"/>
+      <w:r>
+        <w:t>95000)|</w:t>
+      </w:r>
+      <w:proofErr w:type="gramEnd"/>
+      <w:r>
+        <w:t xml:space="preserve">|' that '|| </w:t>
+      </w:r>
+    </w:p>
+    <w:p>
+      <w:proofErr w:type="spellStart"/>
+      <w:r>
+        <w:t>last_name</w:t>
+      </w:r>
+      <w:proofErr w:type="spellEnd"/>
+      <w:r>
+        <w:t>||' is highly paid'</w:t>
+      </w:r>
+    </w:p>
+    <w:p>
+      <w:r>
+        <w:t xml:space="preserve">FROM </w:t>
+      </w:r>
+      <w:proofErr w:type="gramStart"/>
+      <w:r>
+        <w:t>professors;</w:t>
+      </w:r>
+      <w:proofErr w:type="gramEnd"/>
+    </w:p>
+    <w:p/>
+    <w:p>
+      <w:r>
+        <w:t xml:space="preserve">SELECT *, </w:t>
+      </w:r>
+      <w:proofErr w:type="gramStart"/>
+      <w:r>
+        <w:t>SUBSTRING(</w:t>
+      </w:r>
+      <w:proofErr w:type="gramEnd"/>
+      <w:r>
+        <w:t>department FROM 1 FOR 3)</w:t>
+      </w:r>
+    </w:p>
+    <w:p>
+      <w:r>
+        <w:t xml:space="preserve">FROM </w:t>
+      </w:r>
+      <w:proofErr w:type="gramStart"/>
+      <w:r>
+        <w:t>professors;</w:t>
+      </w:r>
+      <w:proofErr w:type="gramEnd"/>
+    </w:p>
+    <w:p/>
+    <w:p>
+      <w:r>
+        <w:t xml:space="preserve">SELECT </w:t>
+      </w:r>
+      <w:proofErr w:type="spellStart"/>
+      <w:r>
+        <w:t>last_name</w:t>
+      </w:r>
+      <w:proofErr w:type="spellEnd"/>
+      <w:r>
+        <w:t>, UPPER(</w:t>
+      </w:r>
+      <w:proofErr w:type="gramStart"/>
+      <w:r>
+        <w:t>SUBSTRING(</w:t>
+      </w:r>
+      <w:proofErr w:type="gramEnd"/>
+      <w:r>
+        <w:t>department,1,3)) as department,</w:t>
+      </w:r>
+    </w:p>
+    <w:p>
+      <w:r>
+        <w:t xml:space="preserve">salary, </w:t>
+      </w:r>
+      <w:proofErr w:type="spellStart"/>
+      <w:r>
+        <w:t>hire_date</w:t>
+      </w:r>
+      <w:proofErr w:type="spellEnd"/>
+    </w:p>
+    <w:p>
+      <w:r>
+        <w:t xml:space="preserve">FROM </w:t>
+      </w:r>
+      <w:proofErr w:type="gramStart"/>
+      <w:r>
+        <w:t>professors;</w:t>
+      </w:r>
+      <w:proofErr w:type="gramEnd"/>
+    </w:p>
+    <w:p/>
+    <w:p>
+      <w:r>
+        <w:t xml:space="preserve">SELECT </w:t>
+      </w:r>
+      <w:proofErr w:type="gramStart"/>
+      <w:r>
+        <w:t>MIN(</w:t>
+      </w:r>
+      <w:proofErr w:type="gramEnd"/>
+      <w:r>
+        <w:t xml:space="preserve">salary) as </w:t>
+      </w:r>
+      <w:proofErr w:type="spellStart"/>
+      <w:r>
+        <w:t>lowest_salary</w:t>
+      </w:r>
+      <w:proofErr w:type="spellEnd"/>
+      <w:r>
+        <w:t xml:space="preserve">, MAX(salary) as </w:t>
+      </w:r>
+      <w:proofErr w:type="spellStart"/>
+      <w:r>
+        <w:t>highest_salary</w:t>
+      </w:r>
+      <w:proofErr w:type="spellEnd"/>
+    </w:p>
+    <w:p>
+      <w:r>
+        <w:t>from employees</w:t>
+      </w:r>
+    </w:p>
+    <w:p>
+      <w:r>
+        <w:t xml:space="preserve">WHERE </w:t>
+      </w:r>
+      <w:proofErr w:type="spellStart"/>
+      <w:r>
+        <w:t>last_</w:t>
+      </w:r>
+      <w:proofErr w:type="gramStart"/>
+      <w:r>
+        <w:t>name</w:t>
+      </w:r>
+      <w:proofErr w:type="spellEnd"/>
+      <w:r>
+        <w:t xml:space="preserve"> !</w:t>
+      </w:r>
+      <w:proofErr w:type="gramEnd"/>
+      <w:r>
+        <w:t>= 'Wilson';</w:t>
+      </w:r>
+    </w:p>
+    <w:p/>
+    <w:p>
+      <w:r>
+        <w:t xml:space="preserve">SELECT </w:t>
+      </w:r>
+      <w:proofErr w:type="gramStart"/>
+      <w:r>
+        <w:t>MIN(</w:t>
+      </w:r>
+      <w:proofErr w:type="spellStart"/>
+      <w:proofErr w:type="gramEnd"/>
+      <w:r>
+        <w:t>hire_date</w:t>
+      </w:r>
+      <w:proofErr w:type="spellEnd"/>
+      <w:r>
+        <w:t xml:space="preserve">) </w:t>
+      </w:r>
+    </w:p>
+    <w:p>
+      <w:r>
+        <w:t xml:space="preserve">FROM </w:t>
+      </w:r>
+      <w:proofErr w:type="gramStart"/>
+      <w:r>
+        <w:t>professors;</w:t>
+      </w:r>
+      <w:proofErr w:type="gramEnd"/>
+    </w:p>
+    <w:p>
+      <w:r>
+        <w:t xml:space="preserve">CREATE TABLE </w:t>
+      </w:r>
+      <w:proofErr w:type="gramStart"/>
+      <w:r>
+        <w:t>cars(</w:t>
+      </w:r>
+      <w:proofErr w:type="gramEnd"/>
+      <w:r>
+        <w:t>make VARCHAR(10));</w:t>
+      </w:r>
+    </w:p>
+    <w:p/>
+    <w:p>
+      <w:r>
+        <w:t xml:space="preserve">SELECT * FROM </w:t>
+      </w:r>
+      <w:proofErr w:type="gramStart"/>
+      <w:r>
+        <w:t>cars;</w:t>
+      </w:r>
+      <w:proofErr w:type="gramEnd"/>
+    </w:p>
+    <w:p/>
+    <w:p>
+      <w:r>
+        <w:t>INSERT INTO cars VALUES('HONDA'</w:t>
+      </w:r>
+      <w:proofErr w:type="gramStart"/>
+      <w:r>
+        <w:t>);</w:t>
+      </w:r>
+      <w:proofErr w:type="gramEnd"/>
+    </w:p>
+    <w:p>
+      <w:r>
+        <w:t>INSERT INTO cars VALUES('HONDA'</w:t>
+      </w:r>
+      <w:proofErr w:type="gramStart"/>
+      <w:r>
+        <w:t>);</w:t>
+      </w:r>
+      <w:proofErr w:type="gramEnd"/>
+    </w:p>
+    <w:p>
+      <w:r>
+        <w:t>INSERT INTO cars VALUES('TOYOTA'</w:t>
+      </w:r>
+      <w:proofErr w:type="gramStart"/>
+      <w:r>
+        <w:t>);</w:t>
+      </w:r>
+      <w:proofErr w:type="gramEnd"/>
+    </w:p>
+    <w:p>
+      <w:r>
+        <w:t>INSERT INTO cars VALUES('HONDA'</w:t>
+      </w:r>
+      <w:proofErr w:type="gramStart"/>
+      <w:r>
+        <w:t>);</w:t>
+      </w:r>
+      <w:proofErr w:type="gramEnd"/>
+    </w:p>
+    <w:p>
+      <w:r>
+        <w:t>INSERT INTO cars VALUES('TOYOTA'</w:t>
+      </w:r>
+      <w:proofErr w:type="gramStart"/>
+      <w:r>
+        <w:t>);</w:t>
+      </w:r>
+      <w:proofErr w:type="gramEnd"/>
+    </w:p>
+    <w:p>
+      <w:r>
+        <w:t>INSERT INTO cars VALUES('NISSAN'</w:t>
+      </w:r>
+      <w:proofErr w:type="gramStart"/>
+      <w:r>
+        <w:t>);</w:t>
+      </w:r>
+      <w:proofErr w:type="gramEnd"/>
+    </w:p>
+    <w:p/>
+    <w:p>
+      <w:r>
+        <w:t xml:space="preserve">SELECT </w:t>
+      </w:r>
+      <w:proofErr w:type="gramStart"/>
+      <w:r>
+        <w:t>COUNT(</w:t>
+      </w:r>
+      <w:proofErr w:type="gramEnd"/>
+      <w:r>
+        <w:t>*)</w:t>
+      </w:r>
+    </w:p>
+    <w:p>
+      <w:r>
+        <w:t>FROM cars</w:t>
+      </w:r>
+    </w:p>
+    <w:p>
+      <w:r>
+        <w:t xml:space="preserve">GROUP </w:t>
+      </w:r>
+      <w:proofErr w:type="gramStart"/>
+      <w:r>
+        <w:t>BY(</w:t>
+      </w:r>
+      <w:proofErr w:type="gramEnd"/>
+      <w:r>
+        <w:t>make);</w:t>
+      </w:r>
+    </w:p>
+    <w:p/>
+    <w:p>
+      <w:r>
+        <w:t>INSERT INTO cars VALUES(Null</w:t>
+      </w:r>
+      <w:proofErr w:type="gramStart"/>
+      <w:r>
+        <w:t>);</w:t>
+      </w:r>
+      <w:proofErr w:type="gramEnd"/>
+    </w:p>
+    <w:p>
+      <w:r>
+        <w:t>INSERT INTO cars VALUES(Null</w:t>
+      </w:r>
+      <w:proofErr w:type="gramStart"/>
+      <w:r>
+        <w:t>);</w:t>
+      </w:r>
+      <w:proofErr w:type="gramEnd"/>
+    </w:p>
+    <w:p>
+      <w:r>
+        <w:t>INSERT INTO cars VALUES(Null</w:t>
+      </w:r>
+      <w:proofErr w:type="gramStart"/>
+      <w:r>
+        <w:t>);</w:t>
+      </w:r>
+      <w:proofErr w:type="gramEnd"/>
+    </w:p>
+    <w:p>
+      <w:r>
+        <w:t>INSERT INTO cars VALUES(Null</w:t>
+      </w:r>
+      <w:proofErr w:type="gramStart"/>
+      <w:r>
+        <w:t>);</w:t>
+      </w:r>
+      <w:proofErr w:type="gramEnd"/>
+    </w:p>
+    <w:p/>
+    <w:p>
+      <w:r>
+        <w:t xml:space="preserve">SELECT make, </w:t>
+      </w:r>
+      <w:proofErr w:type="gramStart"/>
+      <w:r>
+        <w:t>COUNT(</w:t>
+      </w:r>
+      <w:proofErr w:type="gramEnd"/>
+      <w:r>
+        <w:t>*)</w:t>
+      </w:r>
+    </w:p>
+    <w:p>
+      <w:r>
+        <w:t>FROM cars</w:t>
+      </w:r>
+    </w:p>
+    <w:p>
+      <w:r>
+        <w:t xml:space="preserve">GROUP </w:t>
+      </w:r>
+      <w:proofErr w:type="gramStart"/>
+      <w:r>
+        <w:t>BY(</w:t>
+      </w:r>
+      <w:proofErr w:type="gramEnd"/>
+      <w:r>
+        <w:t>make);</w:t>
+      </w:r>
+    </w:p>
+    <w:p/>
+    <w:p>
+      <w:r>
+        <w:t>--GROUP BY in practice</w:t>
+      </w:r>
+    </w:p>
+    <w:p>
+      <w:r>
+        <w:t xml:space="preserve">SELECT department, </w:t>
+      </w:r>
+      <w:proofErr w:type="gramStart"/>
+      <w:r>
+        <w:t>AVG(</w:t>
+      </w:r>
+      <w:proofErr w:type="gramEnd"/>
+      <w:r>
+        <w:t>salary)</w:t>
+      </w:r>
+    </w:p>
+    <w:p>
+      <w:r>
+        <w:t>FROM employees</w:t>
+      </w:r>
+    </w:p>
+    <w:p>
+      <w:r>
+        <w:t>WHERE salary &gt; 100000</w:t>
+      </w:r>
+    </w:p>
+    <w:p>
+      <w:r>
+        <w:t xml:space="preserve">GROUP BY </w:t>
+      </w:r>
+      <w:proofErr w:type="gramStart"/>
+      <w:r>
+        <w:t>department;</w:t>
+      </w:r>
+      <w:proofErr w:type="gramEnd"/>
+    </w:p>
+    <w:p/>
+    <w:p/>
+    <w:p>
+      <w:r>
+        <w:t xml:space="preserve">SELECT department, </w:t>
+      </w:r>
+      <w:proofErr w:type="gramStart"/>
+      <w:r>
+        <w:t>COUNT(</w:t>
+      </w:r>
+      <w:proofErr w:type="gramEnd"/>
+      <w:r>
+        <w:t xml:space="preserve">*) </w:t>
+      </w:r>
+      <w:proofErr w:type="spellStart"/>
+      <w:r>
+        <w:t>number_of_employees</w:t>
+      </w:r>
+      <w:proofErr w:type="spellEnd"/>
+      <w:r>
+        <w:t xml:space="preserve">, ROUND(AVG(salary)) </w:t>
+      </w:r>
+      <w:proofErr w:type="spellStart"/>
+      <w:r>
+        <w:t>avg_sal</w:t>
+      </w:r>
+      <w:proofErr w:type="spellEnd"/>
+      <w:r>
+        <w:t xml:space="preserve">, ROUND(MIN(salary)) </w:t>
+      </w:r>
+      <w:proofErr w:type="spellStart"/>
+      <w:r>
+        <w:t>min_sal</w:t>
+      </w:r>
+      <w:proofErr w:type="spellEnd"/>
+      <w:r>
+        <w:t xml:space="preserve">, ROUND(MAX(salary)) </w:t>
+      </w:r>
+      <w:proofErr w:type="spellStart"/>
+      <w:r>
+        <w:t>max_sal</w:t>
+      </w:r>
+      <w:proofErr w:type="spellEnd"/>
+    </w:p>
+    <w:p>
+      <w:r>
+        <w:t>FROM employees</w:t>
+      </w:r>
+    </w:p>
+    <w:p>
+      <w:r>
+        <w:t>WHERE 1=1</w:t>
+      </w:r>
+    </w:p>
+    <w:p>
+      <w:r>
+        <w:t>GROUP BY department</w:t>
+      </w:r>
+    </w:p>
+    <w:p>
+      <w:r>
+        <w:t xml:space="preserve">ORDER BY </w:t>
+      </w:r>
+      <w:proofErr w:type="spellStart"/>
+      <w:r>
+        <w:t>number_of_employees</w:t>
+      </w:r>
+      <w:proofErr w:type="spellEnd"/>
+      <w:r>
+        <w:t xml:space="preserve"> </w:t>
+      </w:r>
+      <w:proofErr w:type="gramStart"/>
+      <w:r>
+        <w:t>desc;</w:t>
+      </w:r>
+      <w:proofErr w:type="gramEnd"/>
+    </w:p>
+    <w:p/>
+    <w:p>
+      <w:r>
+        <w:t xml:space="preserve">SELECT department, </w:t>
+      </w:r>
+      <w:proofErr w:type="gramStart"/>
+      <w:r>
+        <w:t>COUNT(</w:t>
+      </w:r>
+      <w:proofErr w:type="gramEnd"/>
+      <w:r>
+        <w:t xml:space="preserve">*) </w:t>
+      </w:r>
+      <w:proofErr w:type="spellStart"/>
+      <w:r>
+        <w:t>number_of_employees</w:t>
+      </w:r>
+      <w:proofErr w:type="spellEnd"/>
+      <w:r>
+        <w:t xml:space="preserve">, ROUND(AVG(salary)) </w:t>
+      </w:r>
+      <w:proofErr w:type="spellStart"/>
+      <w:r>
+        <w:t>avg_sal</w:t>
+      </w:r>
+      <w:proofErr w:type="spellEnd"/>
+      <w:r>
+        <w:t xml:space="preserve">, ROUND(MIN(salary)) </w:t>
+      </w:r>
+      <w:proofErr w:type="spellStart"/>
+      <w:r>
+        <w:t>min_sal</w:t>
+      </w:r>
+      <w:proofErr w:type="spellEnd"/>
+      <w:r>
+        <w:t xml:space="preserve">, ROUND(MAX(salary)) </w:t>
+      </w:r>
+      <w:proofErr w:type="spellStart"/>
+      <w:r>
+        <w:t>max_sal</w:t>
+      </w:r>
+      <w:proofErr w:type="spellEnd"/>
+    </w:p>
+    <w:p>
+      <w:r>
+        <w:t>FROM employees</w:t>
+      </w:r>
+    </w:p>
+    <w:p>
+      <w:r>
+        <w:t>WHERE 1=1</w:t>
+      </w:r>
+    </w:p>
+    <w:p>
+      <w:r>
+        <w:t>GROUP BY department</w:t>
+      </w:r>
+    </w:p>
+    <w:p>
+      <w:r>
+        <w:t xml:space="preserve">ORDER BY </w:t>
+      </w:r>
+      <w:proofErr w:type="spellStart"/>
+      <w:r>
+        <w:t>avg_sal</w:t>
+      </w:r>
+      <w:proofErr w:type="spellEnd"/>
+      <w:r>
+        <w:t xml:space="preserve"> </w:t>
+      </w:r>
+      <w:proofErr w:type="gramStart"/>
+      <w:r>
+        <w:t>desc;</w:t>
+      </w:r>
+      <w:proofErr w:type="gramEnd"/>
+    </w:p>
+    <w:p/>
+    <w:p>
+      <w:r>
+        <w:t xml:space="preserve">SELECT department, gender, </w:t>
+      </w:r>
+      <w:proofErr w:type="gramStart"/>
+      <w:r>
+        <w:t>COUNT(</w:t>
+      </w:r>
+      <w:proofErr w:type="gramEnd"/>
+      <w:r>
+        <w:t>gender) number</w:t>
+      </w:r>
+    </w:p>
+    <w:p>
+      <w:r>
+        <w:t>FROM employees</w:t>
+      </w:r>
+    </w:p>
+    <w:p>
+      <w:r>
+        <w:t>GROUP BY department, gender</w:t>
+      </w:r>
+    </w:p>
+    <w:p>
+      <w:r>
+        <w:t xml:space="preserve">ORDER BY </w:t>
+      </w:r>
+      <w:proofErr w:type="gramStart"/>
+      <w:r>
+        <w:t>department;</w:t>
+      </w:r>
+      <w:proofErr w:type="gramEnd"/>
+    </w:p>
+    <w:p/>
+    <w:p>
+      <w:r>
+        <w:t>--</w:t>
+      </w:r>
+      <w:proofErr w:type="spellStart"/>
+      <w:proofErr w:type="gramStart"/>
+      <w:r>
+        <w:t>cant</w:t>
+      </w:r>
+      <w:proofErr w:type="spellEnd"/>
+      <w:proofErr w:type="gramEnd"/>
+      <w:r>
+        <w:t xml:space="preserve"> do below because of salary not being aggregate function or part of group by</w:t>
+      </w:r>
+    </w:p>
+    <w:p>
+      <w:r>
+        <w:t xml:space="preserve">-- SELECT department, salary, </w:t>
+      </w:r>
+      <w:proofErr w:type="gramStart"/>
+      <w:r>
+        <w:t>COUNT(</w:t>
+      </w:r>
+      <w:proofErr w:type="gramEnd"/>
+      <w:r>
+        <w:t>gender) number</w:t>
+      </w:r>
+    </w:p>
+    <w:p>
+      <w:r>
+        <w:t>-- FROM employees</w:t>
+      </w:r>
+    </w:p>
+    <w:p>
+      <w:r>
+        <w:t>-- GROUP BY department</w:t>
+      </w:r>
+    </w:p>
+    <w:p>
+      <w:r>
+        <w:t xml:space="preserve">-- ORDER BY </w:t>
+      </w:r>
+      <w:proofErr w:type="gramStart"/>
+      <w:r>
+        <w:t>department;</w:t>
+      </w:r>
+      <w:proofErr w:type="gramEnd"/>
+    </w:p>
+    <w:p/>
+    <w:p>
+      <w:r>
+        <w:t xml:space="preserve">-- -- the below also </w:t>
+      </w:r>
+      <w:proofErr w:type="spellStart"/>
+      <w:r>
+        <w:t>doesnt</w:t>
+      </w:r>
+      <w:proofErr w:type="spellEnd"/>
+      <w:r>
+        <w:t xml:space="preserve"> work</w:t>
+      </w:r>
+    </w:p>
+    <w:p>
+      <w:r>
+        <w:t xml:space="preserve">-- SELECT department, </w:t>
+      </w:r>
+      <w:proofErr w:type="gramStart"/>
+      <w:r>
+        <w:t>COUNT(</w:t>
+      </w:r>
+      <w:proofErr w:type="gramEnd"/>
+      <w:r>
+        <w:t>department) count</w:t>
+      </w:r>
+    </w:p>
+    <w:p>
+      <w:r>
+        <w:t>-- FROM employees</w:t>
+      </w:r>
+    </w:p>
+    <w:p>
+      <w:r>
+        <w:t xml:space="preserve">-- WHERE </w:t>
+      </w:r>
+      <w:proofErr w:type="gramStart"/>
+      <w:r>
+        <w:t>COUNT(</w:t>
+      </w:r>
+      <w:proofErr w:type="gramEnd"/>
+      <w:r>
+        <w:t>department) &gt; 35</w:t>
+      </w:r>
+    </w:p>
+    <w:p>
+      <w:r>
+        <w:t xml:space="preserve">-- GROUP BY </w:t>
+      </w:r>
+      <w:proofErr w:type="gramStart"/>
+      <w:r>
+        <w:t>department;</w:t>
+      </w:r>
+      <w:proofErr w:type="gramEnd"/>
+    </w:p>
+    <w:p/>
+    <w:p>
+      <w:r>
+        <w:t xml:space="preserve">--use 'Having' for filter on </w:t>
+      </w:r>
+      <w:proofErr w:type="spellStart"/>
+      <w:r>
+        <w:t>agg</w:t>
+      </w:r>
+      <w:proofErr w:type="spellEnd"/>
+      <w:r>
+        <w:t xml:space="preserve"> functions</w:t>
+      </w:r>
+    </w:p>
+    <w:p>
+      <w:r>
+        <w:t xml:space="preserve">SELECT department, </w:t>
+      </w:r>
+      <w:proofErr w:type="gramStart"/>
+      <w:r>
+        <w:t>COUNT(</w:t>
+      </w:r>
+      <w:proofErr w:type="gramEnd"/>
+      <w:r>
+        <w:t>department)</w:t>
+      </w:r>
+    </w:p>
+    <w:p>
+      <w:r>
+        <w:t>FROM employees</w:t>
+      </w:r>
+    </w:p>
+    <w:p>
+      <w:r>
+        <w:t>GROUP BY department</w:t>
+      </w:r>
+    </w:p>
+    <w:p>
+      <w:r>
+        <w:t xml:space="preserve">HAVING </w:t>
+      </w:r>
+      <w:proofErr w:type="gramStart"/>
+      <w:r>
+        <w:t>COUNT(</w:t>
+      </w:r>
+      <w:proofErr w:type="gramEnd"/>
+      <w:r>
+        <w:t>department)&gt;35</w:t>
+      </w:r>
+    </w:p>
+    <w:p>
+      <w:r>
+        <w:lastRenderedPageBreak/>
+        <w:t xml:space="preserve">ORDER BY </w:t>
+      </w:r>
+      <w:proofErr w:type="gramStart"/>
+      <w:r>
+        <w:t>department;</w:t>
+      </w:r>
+      <w:proofErr w:type="gramEnd"/>
+    </w:p>
+    <w:p/>
+    <w:p>
+      <w:r>
+        <w:t>--Practice Problems</w:t>
+      </w:r>
+    </w:p>
+    <w:p>
+      <w:r>
+        <w:t>--First names</w:t>
+      </w:r>
+    </w:p>
+    <w:p>
+      <w:r>
+        <w:t xml:space="preserve">SELECT </w:t>
+      </w:r>
+      <w:proofErr w:type="spellStart"/>
+      <w:r>
+        <w:t>first_name</w:t>
+      </w:r>
+      <w:proofErr w:type="spellEnd"/>
+      <w:r>
+        <w:t xml:space="preserve">, </w:t>
+      </w:r>
+      <w:proofErr w:type="gramStart"/>
+      <w:r>
+        <w:t>COUNT(</w:t>
+      </w:r>
+      <w:proofErr w:type="spellStart"/>
+      <w:proofErr w:type="gramEnd"/>
+      <w:r>
+        <w:t>first_name</w:t>
+      </w:r>
+      <w:proofErr w:type="spellEnd"/>
+      <w:r>
+        <w:t xml:space="preserve">) </w:t>
+      </w:r>
+      <w:proofErr w:type="spellStart"/>
+      <w:r>
+        <w:t>num_name</w:t>
+      </w:r>
+      <w:proofErr w:type="spellEnd"/>
+    </w:p>
+    <w:p>
+      <w:r>
+        <w:t>FROM employees</w:t>
+      </w:r>
+    </w:p>
+    <w:p>
+      <w:r>
+        <w:t xml:space="preserve">GROUP BY </w:t>
+      </w:r>
+      <w:proofErr w:type="spellStart"/>
+      <w:r>
+        <w:t>first_name</w:t>
+      </w:r>
+      <w:proofErr w:type="spellEnd"/>
+    </w:p>
+    <w:p>
+      <w:r>
+        <w:t xml:space="preserve">HAVING </w:t>
+      </w:r>
+      <w:proofErr w:type="gramStart"/>
+      <w:r>
+        <w:t>COUNT(</w:t>
+      </w:r>
+      <w:proofErr w:type="spellStart"/>
+      <w:proofErr w:type="gramEnd"/>
+      <w:r>
+        <w:t>first_name</w:t>
+      </w:r>
+      <w:proofErr w:type="spellEnd"/>
+      <w:r>
+        <w:t>) &gt; 1</w:t>
+      </w:r>
+    </w:p>
+    <w:p>
+      <w:r>
+        <w:t xml:space="preserve">ORDER BY </w:t>
+      </w:r>
+      <w:proofErr w:type="spellStart"/>
+      <w:r>
+        <w:t>num_name</w:t>
+      </w:r>
+      <w:proofErr w:type="spellEnd"/>
+      <w:r>
+        <w:t xml:space="preserve"> </w:t>
+      </w:r>
+      <w:proofErr w:type="gramStart"/>
+      <w:r>
+        <w:t>desc;</w:t>
+      </w:r>
+      <w:proofErr w:type="gramEnd"/>
+    </w:p>
+    <w:p/>
+    <w:p>
+      <w:r>
+        <w:t>--unique departments without using 'distinct'</w:t>
+      </w:r>
+    </w:p>
+    <w:p>
+      <w:r>
+        <w:t>SELECT department</w:t>
+      </w:r>
+    </w:p>
+    <w:p>
+      <w:r>
+        <w:t>FROM employees</w:t>
+      </w:r>
+    </w:p>
+    <w:p>
+      <w:r>
+        <w:t xml:space="preserve">GROUP BY </w:t>
+      </w:r>
+      <w:proofErr w:type="gramStart"/>
+      <w:r>
+        <w:t>department;</w:t>
+      </w:r>
+      <w:proofErr w:type="gramEnd"/>
+    </w:p>
+    <w:p/>
+    <w:p>
+      <w:r>
+        <w:t>--find domain name only for employees and count for each domain name</w:t>
+      </w:r>
+    </w:p>
+    <w:p>
+      <w:r>
+        <w:t xml:space="preserve">SELECT </w:t>
+      </w:r>
+      <w:proofErr w:type="gramStart"/>
+      <w:r>
+        <w:t>SUBSTRING(</w:t>
+      </w:r>
+      <w:proofErr w:type="gramEnd"/>
+      <w:r>
+        <w:t xml:space="preserve">email, POSITION('@' IN email)+1) as domain, COUNT(SUBSTRING(email, POSITION('@' IN email)+1)) </w:t>
+      </w:r>
+      <w:proofErr w:type="spellStart"/>
+      <w:r>
+        <w:t>domain_count</w:t>
+      </w:r>
+      <w:proofErr w:type="spellEnd"/>
+    </w:p>
+    <w:p>
+      <w:r>
+        <w:t>FROM employees</w:t>
+      </w:r>
+    </w:p>
+    <w:p>
+      <w:r>
+        <w:t xml:space="preserve">WHERE email IS NOT NULL--cannot </w:t>
+      </w:r>
+      <w:proofErr w:type="gramStart"/>
+      <w:r>
+        <w:t>use !</w:t>
+      </w:r>
+      <w:proofErr w:type="gramEnd"/>
+      <w:r>
+        <w:t>= for NULL</w:t>
+      </w:r>
+    </w:p>
+    <w:p>
+      <w:r>
+        <w:t>GROUP BY domain</w:t>
+      </w:r>
+    </w:p>
+    <w:p>
+      <w:r>
+        <w:t xml:space="preserve">ORDER BY </w:t>
+      </w:r>
+      <w:proofErr w:type="spellStart"/>
+      <w:r>
+        <w:t>domain_count</w:t>
+      </w:r>
+      <w:proofErr w:type="spellEnd"/>
+      <w:r>
+        <w:t xml:space="preserve"> </w:t>
+      </w:r>
+      <w:proofErr w:type="gramStart"/>
+      <w:r>
+        <w:t>desc;</w:t>
+      </w:r>
+      <w:proofErr w:type="gramEnd"/>
+    </w:p>
+    <w:p/>
+    <w:p>
+      <w:r>
+        <w:t xml:space="preserve">--can be accomplished using </w:t>
+      </w:r>
+      <w:proofErr w:type="gramStart"/>
+      <w:r>
+        <w:t>count(</w:t>
+      </w:r>
+      <w:proofErr w:type="gramEnd"/>
+      <w:r>
+        <w:t>*)</w:t>
+      </w:r>
+    </w:p>
+    <w:p>
+      <w:r>
+        <w:t xml:space="preserve">SELECT </w:t>
+      </w:r>
+      <w:proofErr w:type="gramStart"/>
+      <w:r>
+        <w:t>SUBSTRING(</w:t>
+      </w:r>
+      <w:proofErr w:type="gramEnd"/>
+      <w:r>
+        <w:t xml:space="preserve">email, POSITION('@' IN email)+1) as domain, COUNT(*) </w:t>
+      </w:r>
+      <w:proofErr w:type="spellStart"/>
+      <w:r>
+        <w:t>domain_count</w:t>
+      </w:r>
+      <w:proofErr w:type="spellEnd"/>
+    </w:p>
+    <w:p>
+      <w:r>
+        <w:t>FROM employees</w:t>
+      </w:r>
+    </w:p>
+    <w:p>
+      <w:r>
+        <w:t xml:space="preserve">WHERE email IS NOT NULL--cannot </w:t>
+      </w:r>
+      <w:proofErr w:type="gramStart"/>
+      <w:r>
+        <w:t>use !</w:t>
+      </w:r>
+      <w:proofErr w:type="gramEnd"/>
+      <w:r>
+        <w:t>= for NULL</w:t>
+      </w:r>
+    </w:p>
+    <w:p>
+      <w:r>
+        <w:t>GROUP BY domain</w:t>
+      </w:r>
+    </w:p>
+    <w:p>
+      <w:r>
+        <w:t xml:space="preserve">ORDER BY </w:t>
+      </w:r>
+      <w:proofErr w:type="spellStart"/>
+      <w:r>
+        <w:t>domain_count</w:t>
+      </w:r>
+      <w:proofErr w:type="spellEnd"/>
+      <w:r>
+        <w:t xml:space="preserve"> </w:t>
+      </w:r>
+      <w:proofErr w:type="gramStart"/>
+      <w:r>
+        <w:t>desc;</w:t>
+      </w:r>
+      <w:proofErr w:type="gramEnd"/>
+    </w:p>
+    <w:p/>
+    <w:p>
+      <w:r>
+        <w:t xml:space="preserve">SELECT gender, </w:t>
+      </w:r>
+      <w:proofErr w:type="spellStart"/>
+      <w:r>
+        <w:t>region_id</w:t>
+      </w:r>
+      <w:proofErr w:type="spellEnd"/>
+      <w:r>
+        <w:t xml:space="preserve">, </w:t>
+      </w:r>
+      <w:proofErr w:type="gramStart"/>
+      <w:r>
+        <w:t>MIN(</w:t>
+      </w:r>
+      <w:proofErr w:type="gramEnd"/>
+      <w:r>
+        <w:t xml:space="preserve">salary)  </w:t>
+      </w:r>
+      <w:proofErr w:type="spellStart"/>
+      <w:r>
+        <w:t>min_salary</w:t>
+      </w:r>
+      <w:proofErr w:type="spellEnd"/>
+      <w:r>
+        <w:t xml:space="preserve">, MAX(salary) </w:t>
+      </w:r>
+      <w:proofErr w:type="spellStart"/>
+      <w:r>
+        <w:t>max_salary</w:t>
+      </w:r>
+      <w:proofErr w:type="spellEnd"/>
+      <w:r>
+        <w:t xml:space="preserve">, ROUND(AVG(salary)) </w:t>
+      </w:r>
+      <w:proofErr w:type="spellStart"/>
+      <w:r>
+        <w:t>avg_salary</w:t>
+      </w:r>
+      <w:proofErr w:type="spellEnd"/>
+    </w:p>
+    <w:p>
+      <w:r>
+        <w:t>FROM employees</w:t>
+      </w:r>
+    </w:p>
+    <w:p>
+      <w:r>
+        <w:t xml:space="preserve">GROUP BY gender, </w:t>
+      </w:r>
+      <w:proofErr w:type="spellStart"/>
+      <w:r>
+        <w:t>region_id</w:t>
+      </w:r>
+      <w:proofErr w:type="spellEnd"/>
+    </w:p>
+    <w:p>
+      <w:r>
+        <w:t xml:space="preserve">ORDER BY gender, </w:t>
+      </w:r>
+      <w:proofErr w:type="spellStart"/>
+      <w:r>
+        <w:t>region_</w:t>
+      </w:r>
+      <w:proofErr w:type="gramStart"/>
+      <w:r>
+        <w:t>id</w:t>
+      </w:r>
+      <w:proofErr w:type="spellEnd"/>
+      <w:r>
+        <w:t>;</w:t>
+      </w:r>
+      <w:proofErr w:type="gramEnd"/>
+    </w:p>
+    <w:p/>
+    <w:p>
+      <w:r>
+        <w:t>--compare M and F for each region id</w:t>
+      </w:r>
+    </w:p>
+    <w:p>
+      <w:r>
+        <w:t xml:space="preserve">SELECT gender, </w:t>
+      </w:r>
+      <w:proofErr w:type="spellStart"/>
+      <w:r>
+        <w:t>region_id</w:t>
+      </w:r>
+      <w:proofErr w:type="spellEnd"/>
+      <w:r>
+        <w:t xml:space="preserve">, </w:t>
+      </w:r>
+      <w:proofErr w:type="gramStart"/>
+      <w:r>
+        <w:t>MIN(</w:t>
+      </w:r>
+      <w:proofErr w:type="gramEnd"/>
+      <w:r>
+        <w:t xml:space="preserve">salary)  </w:t>
+      </w:r>
+      <w:proofErr w:type="spellStart"/>
+      <w:r>
+        <w:t>min_salary</w:t>
+      </w:r>
+      <w:proofErr w:type="spellEnd"/>
+      <w:r>
+        <w:t xml:space="preserve">, MAX(salary) </w:t>
+      </w:r>
+      <w:proofErr w:type="spellStart"/>
+      <w:r>
+        <w:t>max_salary</w:t>
+      </w:r>
+      <w:proofErr w:type="spellEnd"/>
+      <w:r>
+        <w:t xml:space="preserve">, ROUND(AVG(salary)) </w:t>
+      </w:r>
+      <w:proofErr w:type="spellStart"/>
+      <w:r>
+        <w:t>avg_salary</w:t>
+      </w:r>
+      <w:proofErr w:type="spellEnd"/>
+    </w:p>
+    <w:p>
+      <w:r>
+        <w:t>FROM employees</w:t>
+      </w:r>
+    </w:p>
+    <w:p>
+      <w:r>
+        <w:t xml:space="preserve">GROUP BY gender, </w:t>
+      </w:r>
+      <w:proofErr w:type="spellStart"/>
+      <w:r>
+        <w:t>region_id</w:t>
+      </w:r>
+      <w:proofErr w:type="spellEnd"/>
+    </w:p>
+    <w:p>
+      <w:r>
+        <w:t xml:space="preserve">ORDER BY </w:t>
+      </w:r>
+      <w:proofErr w:type="spellStart"/>
+      <w:r>
+        <w:t>region_id</w:t>
+      </w:r>
+      <w:proofErr w:type="spellEnd"/>
+      <w:r>
+        <w:t xml:space="preserve">, </w:t>
+      </w:r>
+      <w:proofErr w:type="gramStart"/>
+      <w:r>
+        <w:t>gender;</w:t>
+      </w:r>
+      <w:proofErr w:type="gramEnd"/>
+    </w:p>
+    <w:p/>
+    <w:p/>
+    <w:p>
+      <w:r>
+        <w:lastRenderedPageBreak/>
+        <w:t>--Assignment Problems</w:t>
+      </w:r>
+    </w:p>
+    <w:p>
+      <w:r>
+        <w:t>--script for schema</w:t>
+      </w:r>
+    </w:p>
+    <w:p>
+      <w:r>
+        <w:t xml:space="preserve">CREATE TABLE </w:t>
+      </w:r>
+      <w:proofErr w:type="spellStart"/>
+      <w:r>
+        <w:t>fruit_imports</w:t>
+      </w:r>
+      <w:proofErr w:type="spellEnd"/>
+    </w:p>
+    <w:p>
+      <w:r>
+        <w:t>(</w:t>
+      </w:r>
+    </w:p>
+    <w:p>
+      <w:r>
+        <w:tab/>
+        <w:t>id integer,</w:t>
+      </w:r>
+    </w:p>
+    <w:p>
+      <w:r>
+        <w:tab/>
+        <w:t xml:space="preserve">name </w:t>
+      </w:r>
+      <w:proofErr w:type="gramStart"/>
+      <w:r>
+        <w:t>varchar(</w:t>
+      </w:r>
+      <w:proofErr w:type="gramEnd"/>
+      <w:r>
+        <w:t>20),</w:t>
+      </w:r>
+    </w:p>
+    <w:p>
+      <w:r>
+        <w:tab/>
+        <w:t xml:space="preserve">season </w:t>
+      </w:r>
+      <w:proofErr w:type="gramStart"/>
+      <w:r>
+        <w:t>varchar(</w:t>
+      </w:r>
+      <w:proofErr w:type="gramEnd"/>
+      <w:r>
+        <w:t>10),</w:t>
+      </w:r>
+    </w:p>
+    <w:p>
+      <w:r>
+        <w:tab/>
+        <w:t xml:space="preserve">state </w:t>
+      </w:r>
+      <w:proofErr w:type="gramStart"/>
+      <w:r>
+        <w:t>varchar(</w:t>
+      </w:r>
+      <w:proofErr w:type="gramEnd"/>
+      <w:r>
+        <w:t>20),</w:t>
+      </w:r>
+    </w:p>
+    <w:p>
+      <w:r>
+        <w:tab/>
+        <w:t>supply integer,</w:t>
+      </w:r>
+    </w:p>
+    <w:p>
+      <w:r>
+        <w:tab/>
+      </w:r>
+      <w:proofErr w:type="spellStart"/>
+      <w:r>
+        <w:t>cost_per_unit</w:t>
+      </w:r>
+      <w:proofErr w:type="spellEnd"/>
+      <w:r>
+        <w:t xml:space="preserve"> decimal</w:t>
+      </w:r>
+    </w:p>
+    <w:p>
+      <w:r>
+        <w:t>);</w:t>
+      </w:r>
+    </w:p>
+    <w:p/>
+    <w:p>
+      <w:r>
+        <w:t xml:space="preserve">insert into </w:t>
+      </w:r>
+      <w:proofErr w:type="spellStart"/>
+      <w:r>
+        <w:t>fruit_imports</w:t>
+      </w:r>
+      <w:proofErr w:type="spellEnd"/>
+      <w:r>
+        <w:t xml:space="preserve"> </w:t>
+      </w:r>
+      <w:proofErr w:type="gramStart"/>
+      <w:r>
+        <w:t>values(</w:t>
+      </w:r>
+      <w:proofErr w:type="gramEnd"/>
+      <w:r>
+        <w:t>1, 'Apple', 'All Year', 'Kansas', 32900, 0.22);</w:t>
+      </w:r>
+    </w:p>
+    <w:p>
+      <w:r>
+        <w:t xml:space="preserve">insert into </w:t>
+      </w:r>
+      <w:proofErr w:type="spellStart"/>
+      <w:r>
+        <w:t>fruit_imports</w:t>
+      </w:r>
+      <w:proofErr w:type="spellEnd"/>
+      <w:r>
+        <w:t xml:space="preserve"> </w:t>
+      </w:r>
+      <w:proofErr w:type="gramStart"/>
+      <w:r>
+        <w:t>values(</w:t>
+      </w:r>
+      <w:proofErr w:type="gramEnd"/>
+      <w:r>
+        <w:t>2, 'Avocado', 'All Year', 'Nebraska', 27000, 0.15);</w:t>
+      </w:r>
+    </w:p>
+    <w:p>
+      <w:r>
+        <w:t xml:space="preserve">insert into </w:t>
+      </w:r>
+      <w:proofErr w:type="spellStart"/>
+      <w:r>
+        <w:t>fruit_imports</w:t>
+      </w:r>
+      <w:proofErr w:type="spellEnd"/>
+      <w:r>
+        <w:t xml:space="preserve"> </w:t>
+      </w:r>
+      <w:proofErr w:type="gramStart"/>
+      <w:r>
+        <w:t>values(</w:t>
+      </w:r>
+      <w:proofErr w:type="gramEnd"/>
+      <w:r>
+        <w:t>3, 'Coconut', 'All Year', 'California', 15200, 0.75);</w:t>
+      </w:r>
+    </w:p>
+    <w:p>
+      <w:r>
+        <w:t xml:space="preserve">insert into </w:t>
+      </w:r>
+      <w:proofErr w:type="spellStart"/>
+      <w:r>
+        <w:t>fruit_imports</w:t>
+      </w:r>
+      <w:proofErr w:type="spellEnd"/>
+      <w:r>
+        <w:t xml:space="preserve"> </w:t>
+      </w:r>
+      <w:proofErr w:type="gramStart"/>
+      <w:r>
+        <w:t>values(</w:t>
+      </w:r>
+      <w:proofErr w:type="gramEnd"/>
+      <w:r>
+        <w:t>4, 'Orange', 'Winter', 'California', 17000, 0.22);</w:t>
+      </w:r>
+    </w:p>
+    <w:p>
+      <w:r>
+        <w:t xml:space="preserve">insert into </w:t>
+      </w:r>
+      <w:proofErr w:type="spellStart"/>
+      <w:r>
+        <w:t>fruit_imports</w:t>
+      </w:r>
+      <w:proofErr w:type="spellEnd"/>
+      <w:r>
+        <w:t xml:space="preserve"> </w:t>
+      </w:r>
+      <w:proofErr w:type="gramStart"/>
+      <w:r>
+        <w:t>values(</w:t>
+      </w:r>
+      <w:proofErr w:type="gramEnd"/>
+      <w:r>
+        <w:t>5, 'Pear', 'Winter', 'Iowa', 37250, 0.17);</w:t>
+      </w:r>
+    </w:p>
+    <w:p>
+      <w:r>
+        <w:t xml:space="preserve">insert into </w:t>
+      </w:r>
+      <w:proofErr w:type="spellStart"/>
+      <w:r>
+        <w:t>fruit_imports</w:t>
+      </w:r>
+      <w:proofErr w:type="spellEnd"/>
+      <w:r>
+        <w:t xml:space="preserve"> </w:t>
+      </w:r>
+      <w:proofErr w:type="gramStart"/>
+      <w:r>
+        <w:t>values(</w:t>
+      </w:r>
+      <w:proofErr w:type="gramEnd"/>
+      <w:r>
+        <w:t>6, 'Lime', 'Spring', 'Indiana', 40400, 0.15);</w:t>
+      </w:r>
+    </w:p>
+    <w:p>
+      <w:r>
+        <w:t xml:space="preserve">insert into </w:t>
+      </w:r>
+      <w:proofErr w:type="spellStart"/>
+      <w:r>
+        <w:t>fruit_imports</w:t>
+      </w:r>
+      <w:proofErr w:type="spellEnd"/>
+      <w:r>
+        <w:t xml:space="preserve"> </w:t>
+      </w:r>
+      <w:proofErr w:type="gramStart"/>
+      <w:r>
+        <w:t>values(</w:t>
+      </w:r>
+      <w:proofErr w:type="gramEnd"/>
+      <w:r>
+        <w:t>7, 'Mango', 'Spring', 'Texas', 13650, 0.60);</w:t>
+      </w:r>
+    </w:p>
+    <w:p>
+      <w:r>
+        <w:t xml:space="preserve">insert into </w:t>
+      </w:r>
+      <w:proofErr w:type="spellStart"/>
+      <w:r>
+        <w:t>fruit_imports</w:t>
+      </w:r>
+      <w:proofErr w:type="spellEnd"/>
+      <w:r>
+        <w:t xml:space="preserve"> </w:t>
+      </w:r>
+      <w:proofErr w:type="gramStart"/>
+      <w:r>
+        <w:t>values(</w:t>
+      </w:r>
+      <w:proofErr w:type="gramEnd"/>
+      <w:r>
+        <w:t>8, 'Orange', 'Spring', 'Iowa', 18000, 0.26);</w:t>
+      </w:r>
+    </w:p>
+    <w:p>
+      <w:r>
+        <w:t xml:space="preserve">insert into </w:t>
+      </w:r>
+      <w:proofErr w:type="spellStart"/>
+      <w:r>
+        <w:t>fruit_imports</w:t>
+      </w:r>
+      <w:proofErr w:type="spellEnd"/>
+      <w:r>
+        <w:t xml:space="preserve"> </w:t>
+      </w:r>
+      <w:proofErr w:type="gramStart"/>
+      <w:r>
+        <w:t>values(</w:t>
+      </w:r>
+      <w:proofErr w:type="gramEnd"/>
+      <w:r>
+        <w:t>9, 'Apricot', 'Spring', 'Indiana', 55000, 0.20);</w:t>
+      </w:r>
+    </w:p>
+    <w:p>
+      <w:r>
+        <w:t xml:space="preserve">insert into </w:t>
+      </w:r>
+      <w:proofErr w:type="spellStart"/>
+      <w:r>
+        <w:t>fruit_imports</w:t>
+      </w:r>
+      <w:proofErr w:type="spellEnd"/>
+      <w:r>
+        <w:t xml:space="preserve"> </w:t>
+      </w:r>
+      <w:proofErr w:type="gramStart"/>
+      <w:r>
+        <w:t>values(</w:t>
+      </w:r>
+      <w:proofErr w:type="gramEnd"/>
+      <w:r>
+        <w:t>10, 'Cherry', 'Summer', 'Texas', 62150, 0.02);</w:t>
+      </w:r>
+    </w:p>
+    <w:p>
+      <w:r>
+        <w:t xml:space="preserve">insert into </w:t>
+      </w:r>
+      <w:proofErr w:type="spellStart"/>
+      <w:r>
+        <w:t>fruit_imports</w:t>
+      </w:r>
+      <w:proofErr w:type="spellEnd"/>
+      <w:r>
+        <w:t xml:space="preserve"> </w:t>
+      </w:r>
+      <w:proofErr w:type="gramStart"/>
+      <w:r>
+        <w:t>values(</w:t>
+      </w:r>
+      <w:proofErr w:type="gramEnd"/>
+      <w:r>
+        <w:t>11, 'Cantaloupe', 'Summer', 'Texas', 8000, 0.49);</w:t>
+      </w:r>
+    </w:p>
+    <w:p>
+      <w:r>
+        <w:t xml:space="preserve">insert into </w:t>
+      </w:r>
+      <w:proofErr w:type="spellStart"/>
+      <w:r>
+        <w:t>fruit_imports</w:t>
+      </w:r>
+      <w:proofErr w:type="spellEnd"/>
+      <w:r>
+        <w:t xml:space="preserve"> </w:t>
+      </w:r>
+      <w:proofErr w:type="gramStart"/>
+      <w:r>
+        <w:t>values(</w:t>
+      </w:r>
+      <w:proofErr w:type="gramEnd"/>
+      <w:r>
+        <w:t>12, 'Apricot', 'Summer', 'Kansas', 14500, 0.20);</w:t>
+      </w:r>
+    </w:p>
+    <w:p>
+      <w:r>
+        <w:t xml:space="preserve">insert into </w:t>
+      </w:r>
+      <w:proofErr w:type="spellStart"/>
+      <w:r>
+        <w:t>fruit_imports</w:t>
+      </w:r>
+      <w:proofErr w:type="spellEnd"/>
+      <w:r>
+        <w:t xml:space="preserve"> </w:t>
+      </w:r>
+      <w:proofErr w:type="gramStart"/>
+      <w:r>
+        <w:t>values(</w:t>
+      </w:r>
+      <w:proofErr w:type="gramEnd"/>
+      <w:r>
+        <w:t>13, 'Mango', 'Summer', 'Texas', 17000, 0.68);</w:t>
+      </w:r>
+    </w:p>
+    <w:p>
+      <w:r>
+        <w:t xml:space="preserve">insert into </w:t>
+      </w:r>
+      <w:proofErr w:type="spellStart"/>
+      <w:r>
+        <w:t>fruit_imports</w:t>
+      </w:r>
+      <w:proofErr w:type="spellEnd"/>
+      <w:r>
+        <w:t xml:space="preserve"> </w:t>
+      </w:r>
+      <w:proofErr w:type="gramStart"/>
+      <w:r>
+        <w:t>values(</w:t>
+      </w:r>
+      <w:proofErr w:type="gramEnd"/>
+      <w:r>
+        <w:t>14, 'Pear', 'Fall', 'Nebraska', 30500, 0.12);</w:t>
+      </w:r>
+    </w:p>
+    <w:p>
+      <w:r>
+        <w:t xml:space="preserve">insert into </w:t>
+      </w:r>
+      <w:proofErr w:type="spellStart"/>
+      <w:r>
+        <w:t>fruit_imports</w:t>
+      </w:r>
+      <w:proofErr w:type="spellEnd"/>
+      <w:r>
+        <w:t xml:space="preserve"> </w:t>
+      </w:r>
+      <w:proofErr w:type="gramStart"/>
+      <w:r>
+        <w:t>values(</w:t>
+      </w:r>
+      <w:proofErr w:type="gramEnd"/>
+      <w:r>
+        <w:t>15, 'Grape', 'Fall', 'Illinois', 72500, 0.35);</w:t>
+      </w:r>
+    </w:p>
+    <w:p/>
+    <w:p>
+      <w:r>
+        <w:t>--view new table</w:t>
+      </w:r>
+    </w:p>
+    <w:p>
+      <w:r>
+        <w:t xml:space="preserve">SELECT * FROM </w:t>
+      </w:r>
+      <w:proofErr w:type="spellStart"/>
+      <w:r>
+        <w:t>fruit_</w:t>
+      </w:r>
+      <w:proofErr w:type="gramStart"/>
+      <w:r>
+        <w:t>imports</w:t>
+      </w:r>
+      <w:proofErr w:type="spellEnd"/>
+      <w:r>
+        <w:t>;</w:t>
+      </w:r>
+      <w:proofErr w:type="gramEnd"/>
+      <w:r>
+        <w:t xml:space="preserve"> </w:t>
+      </w:r>
+    </w:p>
+    <w:p/>
+    <w:p>
+      <w:r>
+        <w:t>--Only state with largest fruit supply</w:t>
+      </w:r>
+    </w:p>
+    <w:p>
+      <w:r>
+        <w:t xml:space="preserve">SELECT state, </w:t>
+      </w:r>
+      <w:proofErr w:type="gramStart"/>
+      <w:r>
+        <w:t>SUM(</w:t>
+      </w:r>
+      <w:proofErr w:type="gramEnd"/>
+      <w:r>
+        <w:t>supply) sum</w:t>
+      </w:r>
+    </w:p>
+    <w:p>
+      <w:r>
+        <w:t xml:space="preserve">FROM </w:t>
+      </w:r>
+      <w:proofErr w:type="spellStart"/>
+      <w:r>
+        <w:t>fruit_imports</w:t>
+      </w:r>
+      <w:proofErr w:type="spellEnd"/>
+    </w:p>
+    <w:p>
+      <w:r>
+        <w:t>GROUP BY state</w:t>
+      </w:r>
+    </w:p>
+    <w:p>
+      <w:r>
+        <w:t>ORDER BY sum desc</w:t>
+      </w:r>
+    </w:p>
+    <w:p>
+      <w:r>
+        <w:t xml:space="preserve">LIMIT </w:t>
+      </w:r>
+      <w:proofErr w:type="gramStart"/>
+      <w:r>
+        <w:t>1;</w:t>
+      </w:r>
+      <w:proofErr w:type="gramEnd"/>
+    </w:p>
+    <w:p/>
+    <w:p>
+      <w:r>
+        <w:t>--most expensive cost per unit of every season</w:t>
+      </w:r>
+    </w:p>
+    <w:p>
+      <w:r>
+        <w:t xml:space="preserve">SELECT season, </w:t>
+      </w:r>
+      <w:proofErr w:type="gramStart"/>
+      <w:r>
+        <w:t>MAX(</w:t>
+      </w:r>
+      <w:proofErr w:type="spellStart"/>
+      <w:proofErr w:type="gramEnd"/>
+      <w:r>
+        <w:t>cost_per_unit</w:t>
+      </w:r>
+      <w:proofErr w:type="spellEnd"/>
+      <w:r>
+        <w:t xml:space="preserve">) </w:t>
+      </w:r>
+      <w:proofErr w:type="spellStart"/>
+      <w:r>
+        <w:t>max_unit_cost</w:t>
+      </w:r>
+      <w:proofErr w:type="spellEnd"/>
+    </w:p>
+    <w:p>
+      <w:r>
+        <w:t xml:space="preserve">FROM </w:t>
+      </w:r>
+      <w:proofErr w:type="spellStart"/>
+      <w:r>
+        <w:t>fruit_imports</w:t>
+      </w:r>
+      <w:proofErr w:type="spellEnd"/>
+    </w:p>
+    <w:p>
+      <w:r>
+        <w:t>GROUP BY season</w:t>
+      </w:r>
+    </w:p>
+    <w:p>
+      <w:r>
+        <w:t xml:space="preserve">ORDER BY </w:t>
+      </w:r>
+      <w:proofErr w:type="spellStart"/>
+      <w:r>
+        <w:t>max_unit_cost</w:t>
+      </w:r>
+      <w:proofErr w:type="spellEnd"/>
+      <w:r>
+        <w:t xml:space="preserve"> </w:t>
+      </w:r>
+      <w:proofErr w:type="gramStart"/>
+      <w:r>
+        <w:t>desc;</w:t>
+      </w:r>
+      <w:proofErr w:type="gramEnd"/>
+    </w:p>
+    <w:p/>
+    <w:p>
+      <w:r>
+        <w:lastRenderedPageBreak/>
+        <w:t>--find state with more than one import of same fruit</w:t>
+      </w:r>
+    </w:p>
+    <w:p>
+      <w:r>
+        <w:t xml:space="preserve">SELECT state, </w:t>
+      </w:r>
+      <w:proofErr w:type="gramStart"/>
+      <w:r>
+        <w:t>COUNT(</w:t>
+      </w:r>
+      <w:proofErr w:type="gramEnd"/>
+      <w:r>
+        <w:t>name)</w:t>
+      </w:r>
+    </w:p>
+    <w:p>
+      <w:r>
+        <w:t xml:space="preserve">FROM </w:t>
+      </w:r>
+      <w:proofErr w:type="spellStart"/>
+      <w:r>
+        <w:t>fruit_imports</w:t>
+      </w:r>
+      <w:proofErr w:type="spellEnd"/>
+    </w:p>
+    <w:p>
+      <w:r>
+        <w:t>GROUP BY state, name</w:t>
+      </w:r>
+    </w:p>
+    <w:p>
+      <w:r>
+        <w:t xml:space="preserve">HAVING </w:t>
+      </w:r>
+      <w:proofErr w:type="gramStart"/>
+      <w:r>
+        <w:t>COUNT(</w:t>
+      </w:r>
+      <w:proofErr w:type="gramEnd"/>
+      <w:r>
+        <w:t>name)&gt;1;</w:t>
+      </w:r>
+    </w:p>
+    <w:p/>
+    <w:p>
+      <w:r>
+        <w:t>--seasons with more than 2 fruits</w:t>
+      </w:r>
+    </w:p>
+    <w:p>
+      <w:r>
+        <w:t xml:space="preserve">SELECT season, </w:t>
+      </w:r>
+      <w:proofErr w:type="gramStart"/>
+      <w:r>
+        <w:t>COUNT(</w:t>
+      </w:r>
+      <w:proofErr w:type="gramEnd"/>
+      <w:r>
+        <w:t xml:space="preserve">name) </w:t>
+      </w:r>
+    </w:p>
+    <w:p>
+      <w:r>
+        <w:t xml:space="preserve">FROM </w:t>
+      </w:r>
+      <w:proofErr w:type="spellStart"/>
+      <w:r>
+        <w:t>fruit_imports</w:t>
+      </w:r>
+      <w:proofErr w:type="spellEnd"/>
+    </w:p>
+    <w:p>
+      <w:r>
+        <w:t>GROUP BY season</w:t>
+      </w:r>
+    </w:p>
+    <w:p>
+      <w:r>
+        <w:t xml:space="preserve">HAVING </w:t>
+      </w:r>
+      <w:proofErr w:type="gramStart"/>
+      <w:r>
+        <w:t>COUNT(</w:t>
+      </w:r>
+      <w:proofErr w:type="gramEnd"/>
+      <w:r>
+        <w:t>name) &gt;2;</w:t>
+      </w:r>
+    </w:p>
+    <w:p/>
+    <w:p>
+      <w:r>
+        <w:t>-- state with total cost from supply and cost per unit</w:t>
+      </w:r>
+    </w:p>
+    <w:p>
+      <w:r>
+        <w:t xml:space="preserve">SELECT state, </w:t>
+      </w:r>
+      <w:proofErr w:type="gramStart"/>
+      <w:r>
+        <w:t>SUM(</w:t>
+      </w:r>
+      <w:proofErr w:type="gramEnd"/>
+      <w:r>
+        <w:t>supply*</w:t>
+      </w:r>
+      <w:proofErr w:type="spellStart"/>
+      <w:r>
+        <w:t>cost_per_unit</w:t>
+      </w:r>
+      <w:proofErr w:type="spellEnd"/>
+      <w:r>
+        <w:t xml:space="preserve">) as </w:t>
+      </w:r>
+      <w:proofErr w:type="spellStart"/>
+      <w:r>
+        <w:t>total_cost</w:t>
+      </w:r>
+      <w:proofErr w:type="spellEnd"/>
+    </w:p>
+    <w:p>
+      <w:r>
+        <w:t xml:space="preserve">FROM </w:t>
+      </w:r>
+      <w:proofErr w:type="spellStart"/>
+      <w:r>
+        <w:t>fruit_imports</w:t>
+      </w:r>
+      <w:proofErr w:type="spellEnd"/>
+    </w:p>
+    <w:p>
+      <w:r>
+        <w:t>GROUP BY state</w:t>
+      </w:r>
+    </w:p>
+    <w:p>
+      <w:r>
+        <w:t xml:space="preserve">ORDER BY </w:t>
+      </w:r>
+      <w:proofErr w:type="spellStart"/>
+      <w:r>
+        <w:t>total_cost</w:t>
+      </w:r>
+      <w:proofErr w:type="spellEnd"/>
+      <w:r>
+        <w:t xml:space="preserve"> desc</w:t>
+      </w:r>
+    </w:p>
+    <w:p>
+      <w:r>
+        <w:t xml:space="preserve">LIMIT </w:t>
+      </w:r>
+      <w:proofErr w:type="gramStart"/>
+      <w:r>
+        <w:t>1;</w:t>
+      </w:r>
+      <w:proofErr w:type="gramEnd"/>
+    </w:p>
+    <w:p/>
+    <w:p>
+      <w:r>
+        <w:t>--last problem</w:t>
+      </w:r>
+    </w:p>
+    <w:p>
+      <w:r>
+        <w:t>CREATE table fruits (</w:t>
+      </w:r>
+      <w:proofErr w:type="spellStart"/>
+      <w:r>
+        <w:t>fruit_name</w:t>
+      </w:r>
+      <w:proofErr w:type="spellEnd"/>
+      <w:r>
+        <w:t xml:space="preserve"> </w:t>
+      </w:r>
+      <w:proofErr w:type="gramStart"/>
+      <w:r>
+        <w:t>varchar(</w:t>
+      </w:r>
+      <w:proofErr w:type="gramEnd"/>
+      <w:r>
+        <w:t>10));</w:t>
+      </w:r>
+    </w:p>
+    <w:p>
+      <w:r>
+        <w:t>INSERT INTO fruits VALUES ('Orange'</w:t>
+      </w:r>
+      <w:proofErr w:type="gramStart"/>
+      <w:r>
+        <w:t>);</w:t>
+      </w:r>
+      <w:proofErr w:type="gramEnd"/>
+    </w:p>
+    <w:p>
+      <w:r>
+        <w:t>INSERT INTO fruits VALUES ('Apple'</w:t>
+      </w:r>
+      <w:proofErr w:type="gramStart"/>
+      <w:r>
+        <w:t>);</w:t>
+      </w:r>
+      <w:proofErr w:type="gramEnd"/>
+    </w:p>
+    <w:p>
+      <w:r>
+        <w:t>INSERT INTO fruits VALUES (NULL</w:t>
+      </w:r>
+      <w:proofErr w:type="gramStart"/>
+      <w:r>
+        <w:t>);</w:t>
+      </w:r>
+      <w:proofErr w:type="gramEnd"/>
+    </w:p>
+    <w:p>
+      <w:r>
+        <w:t>INSERT INTO fruits VALUES (NULL</w:t>
+      </w:r>
+      <w:proofErr w:type="gramStart"/>
+      <w:r>
+        <w:t>);</w:t>
+      </w:r>
+      <w:proofErr w:type="gramEnd"/>
+    </w:p>
+    <w:p/>
+    <w:p>
+      <w:r>
+        <w:t>--display count of 4</w:t>
+      </w:r>
+    </w:p>
+    <w:p>
+      <w:r>
+        <w:t xml:space="preserve">SELECT </w:t>
+      </w:r>
+      <w:proofErr w:type="gramStart"/>
+      <w:r>
+        <w:t>COUNT(</w:t>
+      </w:r>
+      <w:proofErr w:type="gramEnd"/>
+      <w:r>
+        <w:t>COALESCE(</w:t>
+      </w:r>
+      <w:proofErr w:type="spellStart"/>
+      <w:r>
+        <w:t>fruit_name</w:t>
+      </w:r>
+      <w:proofErr w:type="spellEnd"/>
+      <w:r>
+        <w:t>, 'fruit name'))</w:t>
+      </w:r>
+    </w:p>
+    <w:p>
+      <w:r>
+        <w:t>FROM fruits;</w:t>
+      </w:r>
     </w:p>
     <w:sectPr>
       <w:pgSz w:w="12240" w:h="15840"/>

</xml_diff>